<commit_message>
Update Rapport projet Apprentissage automatique.docx
</commit_message>
<xml_diff>
--- a/Rapport projet Apprentissage automatique.docx
+++ b/Rapport projet Apprentissage automatique.docx
@@ -29,28 +29,354 @@
     </w:p>
     <w:p>
       <w:r>
-        <w:t xml:space="preserve">Pour ce projet nous avons choisi un </w:t>
-      </w:r>
-      <w:proofErr w:type="spellStart"/>
-      <w:r>
-        <w:t>dataset</w:t>
-      </w:r>
-      <w:proofErr w:type="spellEnd"/>
-      <w:r>
-        <w:t xml:space="preserve"> sur </w:t>
-      </w:r>
-      <w:proofErr w:type="spellStart"/>
-      <w:r>
-        <w:t>kaggel</w:t>
-      </w:r>
-      <w:proofErr w:type="spellEnd"/>
-      <w:r>
-        <w:t xml:space="preserve"> sur le thème des matchs NBA. Nous avions plusieurs choix de fichier csv possibles et les prendre tous nous auraient fait un trop grand nombre de données à traiter. Nous avons donc choisi de prendre celui qui répertoriait les statistiques des matchs. A partir de ces données, nous avons fait plusieurs observations et tracé quelques graphiques ce qui nous a permis de déterminer l’objectif de ce projet : prédire si les joueurs à domicile gagnent le match ou pas. </w:t>
-      </w:r>
-    </w:p>
-    <w:p>
-      <w:r>
-        <w:t xml:space="preserve">Nous avons comparé les </w:t>
+        <w:t>Pour ce projet nous avons choisi un dataset sur kaggel sur le thème des matchs NBA. Nous avions plusieurs choix de fichier csv possibles et les prendre tous nous auraient fait un trop grand nombre de données à traiter. Nous avons donc choisi de prendre celui qui répertoriait les statistiques des matchs</w:t>
+      </w:r>
+      <w:r>
+        <w:t xml:space="preserve"> (</w:t>
+      </w:r>
+      <w:hyperlink r:id="rId7" w:history="1">
+        <w:r>
+          <w:rPr>
+            <w:rStyle w:val="Lienhypertexte"/>
+            <w:rFonts w:ascii="Arial" w:hAnsi="Arial" w:cs="Arial"/>
+            <w:sz w:val="20"/>
+            <w:szCs w:val="20"/>
+          </w:rPr>
+          <w:t>https://www.kaggle.com/nathanlauga/nba-games</w:t>
+        </w:r>
+      </w:hyperlink>
+      <w:r>
+        <w:t>)</w:t>
+      </w:r>
+      <w:r>
+        <w:t xml:space="preserve">. </w:t>
+      </w:r>
+    </w:p>
+    <w:p>
+      <w:pPr>
+        <w:rPr>
+          <w:lang w:val="en-GB"/>
+        </w:rPr>
+      </w:pPr>
+      <w:r>
+        <w:t xml:space="preserve">A partir de ces données, nous avons fait plusieurs observations et tracé quelques graphiques ce qui nous a permis de déterminer l’objectif de ce projet : prédire si les joueurs à domicile gagnent le match. </w:t>
+      </w:r>
+      <w:r>
+        <w:rPr>
+          <w:lang w:val="en-GB"/>
+        </w:rPr>
+        <w:t xml:space="preserve">Le dataset original possède les informations suivantes : </w:t>
+      </w:r>
+      <w:r>
+        <w:rPr>
+          <w:lang w:val="en-GB"/>
+        </w:rPr>
+        <w:tab/>
+        <w:t>GAME_DATE_EST</w:t>
+      </w:r>
+      <w:r>
+        <w:rPr>
+          <w:lang w:val="en-GB"/>
+        </w:rPr>
+        <w:t>,</w:t>
+      </w:r>
+      <w:r>
+        <w:rPr>
+          <w:lang w:val="en-GB"/>
+        </w:rPr>
+        <w:t xml:space="preserve"> GAME_ID</w:t>
+      </w:r>
+      <w:r>
+        <w:rPr>
+          <w:lang w:val="en-GB"/>
+        </w:rPr>
+        <w:t xml:space="preserve">, </w:t>
+      </w:r>
+      <w:r>
+        <w:rPr>
+          <w:lang w:val="en-GB"/>
+        </w:rPr>
+        <w:t>GAME_STATUS_TEXT</w:t>
+      </w:r>
+      <w:r>
+        <w:rPr>
+          <w:lang w:val="en-GB"/>
+        </w:rPr>
+        <w:t xml:space="preserve">, </w:t>
+      </w:r>
+      <w:r>
+        <w:rPr>
+          <w:lang w:val="en-GB"/>
+        </w:rPr>
+        <w:t>HOME_TEAM_ID</w:t>
+      </w:r>
+      <w:r>
+        <w:rPr>
+          <w:lang w:val="en-GB"/>
+        </w:rPr>
+        <w:t xml:space="preserve">, </w:t>
+      </w:r>
+      <w:r>
+        <w:rPr>
+          <w:lang w:val="en-GB"/>
+        </w:rPr>
+        <w:t>VISITOR_TEAM_ID</w:t>
+      </w:r>
+      <w:r>
+        <w:rPr>
+          <w:lang w:val="en-GB"/>
+        </w:rPr>
+        <w:t xml:space="preserve">, </w:t>
+      </w:r>
+      <w:r>
+        <w:rPr>
+          <w:lang w:val="en-GB"/>
+        </w:rPr>
+        <w:t>SEASON</w:t>
+      </w:r>
+      <w:r>
+        <w:rPr>
+          <w:lang w:val="en-GB"/>
+        </w:rPr>
+        <w:t xml:space="preserve">, </w:t>
+      </w:r>
+      <w:r>
+        <w:rPr>
+          <w:lang w:val="en-GB"/>
+        </w:rPr>
+        <w:t>TEAM_ID_home</w:t>
+      </w:r>
+      <w:r>
+        <w:rPr>
+          <w:lang w:val="en-GB"/>
+        </w:rPr>
+        <w:t xml:space="preserve">, </w:t>
+      </w:r>
+      <w:r>
+        <w:rPr>
+          <w:lang w:val="en-GB"/>
+        </w:rPr>
+        <w:t>PTS_home</w:t>
+      </w:r>
+      <w:r>
+        <w:rPr>
+          <w:lang w:val="en-GB"/>
+        </w:rPr>
+        <w:t xml:space="preserve">, </w:t>
+      </w:r>
+      <w:r>
+        <w:rPr>
+          <w:lang w:val="en-GB"/>
+        </w:rPr>
+        <w:t>FG_PCT_home</w:t>
+      </w:r>
+      <w:r>
+        <w:rPr>
+          <w:lang w:val="en-GB"/>
+        </w:rPr>
+        <w:t xml:space="preserve">, </w:t>
+      </w:r>
+      <w:r>
+        <w:rPr>
+          <w:lang w:val="en-GB"/>
+        </w:rPr>
+        <w:t>FT_PCT_home</w:t>
+      </w:r>
+      <w:r>
+        <w:rPr>
+          <w:lang w:val="en-GB"/>
+        </w:rPr>
+        <w:t xml:space="preserve">, </w:t>
+      </w:r>
+      <w:r>
+        <w:rPr>
+          <w:lang w:val="en-GB"/>
+        </w:rPr>
+        <w:t>AST_home</w:t>
+      </w:r>
+      <w:r>
+        <w:rPr>
+          <w:lang w:val="en-GB"/>
+        </w:rPr>
+        <w:t xml:space="preserve">, </w:t>
+      </w:r>
+      <w:r>
+        <w:rPr>
+          <w:lang w:val="en-GB"/>
+        </w:rPr>
+        <w:t>REB_home</w:t>
+      </w:r>
+      <w:r>
+        <w:rPr>
+          <w:lang w:val="en-GB"/>
+        </w:rPr>
+        <w:t xml:space="preserve">, </w:t>
+      </w:r>
+      <w:r>
+        <w:rPr>
+          <w:lang w:val="en-GB"/>
+        </w:rPr>
+        <w:t>TEAM_ID_away</w:t>
+      </w:r>
+      <w:r>
+        <w:rPr>
+          <w:lang w:val="en-GB"/>
+        </w:rPr>
+        <w:t xml:space="preserve">, </w:t>
+      </w:r>
+      <w:r>
+        <w:rPr>
+          <w:lang w:val="en-GB"/>
+        </w:rPr>
+        <w:t>PTS_away</w:t>
+      </w:r>
+      <w:r>
+        <w:rPr>
+          <w:lang w:val="en-GB"/>
+        </w:rPr>
+        <w:t xml:space="preserve">, </w:t>
+      </w:r>
+      <w:r>
+        <w:rPr>
+          <w:lang w:val="en-GB"/>
+        </w:rPr>
+        <w:t>FG_PCT_away</w:t>
+      </w:r>
+      <w:r>
+        <w:rPr>
+          <w:lang w:val="en-GB"/>
+        </w:rPr>
+        <w:t xml:space="preserve">, </w:t>
+      </w:r>
+      <w:r>
+        <w:rPr>
+          <w:lang w:val="en-GB"/>
+        </w:rPr>
+        <w:t>FT_PCT_away</w:t>
+      </w:r>
+      <w:r>
+        <w:rPr>
+          <w:lang w:val="en-GB"/>
+        </w:rPr>
+        <w:t xml:space="preserve">, </w:t>
+      </w:r>
+      <w:r>
+        <w:rPr>
+          <w:lang w:val="en-GB"/>
+        </w:rPr>
+        <w:t>FG3_PCT_away</w:t>
+      </w:r>
+      <w:r>
+        <w:rPr>
+          <w:lang w:val="en-GB"/>
+        </w:rPr>
+        <w:t xml:space="preserve">, </w:t>
+      </w:r>
+      <w:r>
+        <w:rPr>
+          <w:lang w:val="en-GB"/>
+        </w:rPr>
+        <w:t>AST_away</w:t>
+      </w:r>
+      <w:r>
+        <w:rPr>
+          <w:lang w:val="en-GB"/>
+        </w:rPr>
+        <w:t xml:space="preserve">, </w:t>
+      </w:r>
+      <w:r>
+        <w:rPr>
+          <w:lang w:val="en-GB"/>
+        </w:rPr>
+        <w:t>REB_away</w:t>
+      </w:r>
+      <w:r>
+        <w:rPr>
+          <w:lang w:val="en-GB"/>
+        </w:rPr>
+        <w:t xml:space="preserve">, </w:t>
+      </w:r>
+      <w:r>
+        <w:rPr>
+          <w:lang w:val="en-GB"/>
+        </w:rPr>
+        <w:t>HOME_TEAM_WINS</w:t>
+      </w:r>
+      <w:r>
+        <w:rPr>
+          <w:lang w:val="en-GB"/>
+        </w:rPr>
+        <w:t xml:space="preserve">. </w:t>
+      </w:r>
+    </w:p>
+    <w:p>
+      <w:r>
+        <w:t>Da</w:t>
+      </w:r>
+      <w:r>
+        <w:t>ns un premier temps, n</w:t>
+      </w:r>
+      <w:r>
+        <w:t xml:space="preserve">ous avons donc regardé les features disponibles et fait un premier tri en enlevant celles qui ne nous </w:t>
+      </w:r>
+      <w:r>
+        <w:t>paraissaient</w:t>
+      </w:r>
+      <w:r>
+        <w:t xml:space="preserve"> pas </w:t>
+      </w:r>
+      <w:r>
+        <w:t>pertinentes</w:t>
+      </w:r>
+      <w:r>
+        <w:t xml:space="preserve"> c’est-à dire celles qui n’influent pas </w:t>
+      </w:r>
+      <w:r>
+        <w:t xml:space="preserve">directement </w:t>
+      </w:r>
+      <w:r>
+        <w:t>sur le résultat du match</w:t>
+      </w:r>
+      <w:r>
+        <w:t>.</w:t>
+      </w:r>
+      <w:r>
+        <w:t xml:space="preserve"> </w:t>
+      </w:r>
+      <w:r>
+        <w:t>Nous avons donc retiré les ID des équipe</w:t>
+      </w:r>
+      <w:r>
+        <w:t>s</w:t>
+      </w:r>
+      <w:r>
+        <w:t xml:space="preserve">, </w:t>
+      </w:r>
+      <w:r>
+        <w:t>la saison, la date du match et le statut du match.</w:t>
+      </w:r>
+      <w:r>
+        <w:t xml:space="preserve"> On obtient ainsi un dataset de </w:t>
+      </w:r>
+      <w:r>
+        <w:t xml:space="preserve">23520 </w:t>
+      </w:r>
+      <w:r>
+        <w:t xml:space="preserve">lignes pour </w:t>
+      </w:r>
+      <w:r>
+        <w:t xml:space="preserve">13 </w:t>
+      </w:r>
+      <w:r>
+        <w:t>features.</w:t>
+      </w:r>
+    </w:p>
+    <w:p>
+      <w:r>
+        <w:t>A partir de ce nouveau dataset, n</w:t>
+      </w:r>
+      <w:r>
+        <w:t xml:space="preserve">ous avons comparé les </w:t>
       </w:r>
       <w:r>
         <w:t>valeurs</w:t>
@@ -62,15 +388,7 @@
         <w:t xml:space="preserve">de </w:t>
       </w:r>
       <w:r>
-        <w:t xml:space="preserve">différentes </w:t>
-      </w:r>
-      <w:proofErr w:type="spellStart"/>
-      <w:r>
-        <w:t>features</w:t>
-      </w:r>
-      <w:proofErr w:type="spellEnd"/>
-      <w:r>
-        <w:t xml:space="preserve"> </w:t>
+        <w:t xml:space="preserve">différentes features </w:t>
       </w:r>
       <w:r>
         <w:t xml:space="preserve">en fonction de si le match est gagné ou perdu </w:t>
@@ -100,6 +418,9 @@
         </w:numPr>
       </w:pPr>
       <w:r>
+        <w:rPr>
+          <w:noProof/>
+        </w:rPr>
         <w:drawing>
           <wp:anchor distT="0" distB="0" distL="114300" distR="114300" simplePos="0" relativeHeight="251658240" behindDoc="1" locked="0" layoutInCell="1" allowOverlap="1" wp14:anchorId="3FEE5419" wp14:editId="5E5D9BF0">
             <wp:simplePos x="0" y="0"/>
@@ -132,7 +453,7 @@
                     <pic:cNvPicPr/>
                   </pic:nvPicPr>
                   <pic:blipFill rotWithShape="1">
-                    <a:blip r:embed="rId7">
+                    <a:blip r:embed="rId8">
                       <a:extLst>
                         <a:ext uri="{28A0092B-C50C-407E-A947-70E740481C1C}">
                           <a14:useLocalDpi xmlns:a14="http://schemas.microsoft.com/office/drawing/2010/main" val="0"/>
@@ -189,15 +510,7 @@
         <w:t xml:space="preserve">Quand </w:t>
       </w:r>
       <w:r>
-        <w:t>les visiteurs (</w:t>
-      </w:r>
-      <w:proofErr w:type="spellStart"/>
-      <w:r>
-        <w:t>away</w:t>
-      </w:r>
-      <w:proofErr w:type="spellEnd"/>
-      <w:r>
-        <w:t>) perdent,</w:t>
+        <w:t>les visiteurs (away) perdent,</w:t>
       </w:r>
       <w:r>
         <w:t xml:space="preserve"> </w:t>
@@ -221,6 +534,10 @@
         </w:numPr>
       </w:pPr>
       <w:r>
+        <w:rPr>
+          <w:noProof/>
+        </w:rPr>
+        <w:lastRenderedPageBreak/>
         <w:drawing>
           <wp:anchor distT="0" distB="0" distL="114300" distR="114300" simplePos="0" relativeHeight="251659264" behindDoc="1" locked="0" layoutInCell="1" allowOverlap="1" wp14:anchorId="60075AA7" wp14:editId="4A102967">
             <wp:simplePos x="0" y="0"/>
@@ -253,7 +570,7 @@
                     <pic:cNvPicPr/>
                   </pic:nvPicPr>
                   <pic:blipFill rotWithShape="1">
-                    <a:blip r:embed="rId8">
+                    <a:blip r:embed="rId9">
                       <a:extLst>
                         <a:ext uri="{28A0092B-C50C-407E-A947-70E740481C1C}">
                           <a14:useLocalDpi xmlns:a14="http://schemas.microsoft.com/office/drawing/2010/main" val="0"/>
@@ -370,13 +687,7 @@
         <w:t xml:space="preserve"> les visiteurs,</w:t>
       </w:r>
       <w:r>
-        <w:t xml:space="preserve"> l'</w:t>
-      </w:r>
-      <w:r>
-        <w:t>équipe</w:t>
-      </w:r>
-      <w:r>
-        <w:t xml:space="preserve"> gagne plus quand le nombre de rebond est moins élevé.</w:t>
+        <w:t xml:space="preserve"> l'équipe gagne plus quand le nombre de rebond est moins élevé.</w:t>
       </w:r>
     </w:p>
     <w:p/>
@@ -385,13 +696,8 @@
         <w:pStyle w:val="Titre1"/>
       </w:pPr>
       <w:r>
-        <w:t>Pre-</w:t>
-      </w:r>
-      <w:proofErr w:type="spellStart"/>
-      <w:r>
-        <w:t>processing</w:t>
-      </w:r>
-      <w:proofErr w:type="spellEnd"/>
+        <w:t>Pre-processing</w:t>
+      </w:r>
     </w:p>
     <w:p>
       <w:r>
@@ -401,15 +707,7 @@
         <w:t xml:space="preserve"> de données étaient Nan </w:t>
       </w:r>
       <w:r>
-        <w:t xml:space="preserve">pour palier cela sans pour autant trop fausser les données nous avons choisi de les remplacer par les valeurs moyennes de chacune des </w:t>
-      </w:r>
-      <w:proofErr w:type="spellStart"/>
-      <w:r>
-        <w:t>features</w:t>
-      </w:r>
-      <w:proofErr w:type="spellEnd"/>
-      <w:r>
-        <w:t xml:space="preserve"> concernées.</w:t>
+        <w:t>pour palier cela sans pour autant trop fausser les données nous avons choisi de les remplacer par les valeurs moyennes de chacune des features concernées.</w:t>
       </w:r>
     </w:p>
     <w:p>
@@ -449,16 +747,11 @@
       </w:r>
     </w:p>
     <w:p>
-      <w:proofErr w:type="spellStart"/>
       <w:r>
         <w:t>Bayes</w:t>
       </w:r>
       <w:r>
-        <w:t>ien</w:t>
-      </w:r>
-      <w:proofErr w:type="spellEnd"/>
-      <w:r>
-        <w:t xml:space="preserve"> </w:t>
+        <w:t xml:space="preserve">ien </w:t>
       </w:r>
       <w:r>
         <w:sym w:font="Wingdings" w:char="F0E0"/>
@@ -468,7 +761,7 @@
       </w:r>
     </w:p>
     <w:sectPr>
-      <w:headerReference w:type="default" r:id="rId9"/>
+      <w:headerReference w:type="default" r:id="rId10"/>
       <w:pgSz w:w="11906" w:h="16838"/>
       <w:pgMar w:top="1417" w:right="1417" w:bottom="1417" w:left="1417" w:header="708" w:footer="708" w:gutter="0"/>
       <w:cols w:space="708"/>
@@ -801,6 +1094,7 @@
     <w:lsdException w:name="HTML Sample" w:semiHidden="1" w:unhideWhenUsed="1"/>
     <w:lsdException w:name="HTML Typewriter" w:semiHidden="1" w:unhideWhenUsed="1"/>
     <w:lsdException w:name="HTML Variable" w:semiHidden="1" w:unhideWhenUsed="1"/>
+    <w:lsdException w:name="Normal Table" w:semiHidden="1" w:unhideWhenUsed="1"/>
     <w:lsdException w:name="annotation subject" w:semiHidden="1" w:unhideWhenUsed="1"/>
     <w:lsdException w:name="No List" w:semiHidden="1" w:unhideWhenUsed="1"/>
     <w:lsdException w:name="Outline List 1" w:semiHidden="1" w:unhideWhenUsed="1"/>
@@ -847,8 +1141,10 @@
     <w:lsdException w:name="Table Subtle 2" w:semiHidden="1" w:unhideWhenUsed="1"/>
     <w:lsdException w:name="Table Web 1" w:semiHidden="1" w:unhideWhenUsed="1"/>
     <w:lsdException w:name="Table Web 2" w:semiHidden="1" w:unhideWhenUsed="1"/>
+    <w:lsdException w:name="Table Web 3" w:semiHidden="1" w:unhideWhenUsed="1"/>
     <w:lsdException w:name="Balloon Text" w:semiHidden="1" w:unhideWhenUsed="1"/>
     <w:lsdException w:name="Table Grid" w:uiPriority="39"/>
+    <w:lsdException w:name="Table Theme" w:semiHidden="1" w:unhideWhenUsed="1"/>
     <w:lsdException w:name="Placeholder Text" w:semiHidden="1"/>
     <w:lsdException w:name="No Spacing" w:uiPriority="1" w:qFormat="1"/>
     <w:lsdException w:name="Light Shading" w:uiPriority="60"/>
@@ -1224,6 +1520,29 @@
       <w:contextualSpacing/>
     </w:pPr>
   </w:style>
+  <w:style w:type="character" w:styleId="Lienhypertexte">
+    <w:name w:val="Hyperlink"/>
+    <w:basedOn w:val="Policepardfaut"/>
+    <w:uiPriority w:val="99"/>
+    <w:unhideWhenUsed/>
+    <w:rsid w:val="00DC35FD"/>
+    <w:rPr>
+      <w:color w:val="0000FF"/>
+      <w:u w:val="single"/>
+    </w:rPr>
+  </w:style>
+  <w:style w:type="character" w:styleId="Mentionnonrsolue">
+    <w:name w:val="Unresolved Mention"/>
+    <w:basedOn w:val="Policepardfaut"/>
+    <w:uiPriority w:val="99"/>
+    <w:semiHidden/>
+    <w:unhideWhenUsed/>
+    <w:rsid w:val="00DC35FD"/>
+    <w:rPr>
+      <w:color w:val="605E5C"/>
+      <w:shd w:val="clear" w:color="auto" w:fill="E1DFDD"/>
+    </w:rPr>
+  </w:style>
 </w:styles>
 </file>
 

</xml_diff>